<commit_message>
Documentatie: verslage + installatie verdeelt
</commit_message>
<xml_diff>
--- a/config/Installatie-procedure.docx
+++ b/config/Installatie-procedure.docx
@@ -369,6 +369,7 @@
                                 <w:calendar w:val="gregorian"/>
                               </w:date>
                             </w:sdtPr>
+                            <w:sdtEndPr/>
                             <w:sdtContent>
                               <w:p>
                                 <w:pPr>
@@ -409,6 +410,7 @@
                               <w:dataBinding w:prefixMappings="xmlns:ns0='http://schemas.openxmlformats.org/officeDocument/2006/extended-properties'" w:xpath="/ns0:Properties[1]/ns0:Company[1]" w:storeItemID="{6668398D-A668-4E3E-A5EB-62B293D839F1}"/>
                               <w:text/>
                             </w:sdtPr>
+                            <w:sdtEndPr/>
                             <w:sdtContent>
                               <w:p>
                                 <w:pPr>
@@ -648,6 +650,7 @@
                                   <w:dataBinding w:prefixMappings="xmlns:ns0='http://schemas.openxmlformats.org/package/2006/metadata/core-properties' xmlns:ns1='http://purl.org/dc/elements/1.1/'" w:xpath="/ns0:coreProperties[1]/ns1:title[1]" w:storeItemID="{6C3C8BC8-F283-45AE-878A-BAB7291924A1}"/>
                                   <w:text/>
                                 </w:sdtPr>
+                                <w:sdtEndPr/>
                                 <w:sdtContent>
                                   <w:p>
                                     <w:pPr>
@@ -666,14 +669,6 @@
                                         <w:szCs w:val="72"/>
                                       </w:rPr>
                                       <w:t>Installatie-procedure</w:t>
-                                    </w:r>
-                                    <w:r>
-                                      <w:rPr>
-                                        <w:color w:val="FFFFFF" w:themeColor="background1"/>
-                                        <w:sz w:val="72"/>
-                                        <w:szCs w:val="72"/>
-                                      </w:rPr>
-                                      <w:t xml:space="preserve"> </w:t>
                                     </w:r>
                                   </w:p>
                                 </w:sdtContent>
@@ -723,6 +718,7 @@
                             <w:dataBinding w:prefixMappings="xmlns:ns0='http://schemas.openxmlformats.org/package/2006/metadata/core-properties' xmlns:ns1='http://purl.org/dc/elements/1.1/'" w:xpath="/ns0:coreProperties[1]/ns1:title[1]" w:storeItemID="{6C3C8BC8-F283-45AE-878A-BAB7291924A1}"/>
                             <w:text/>
                           </w:sdtPr>
+                          <w:sdtEndPr/>
                           <w:sdtContent>
                             <w:p>
                               <w:pPr>
@@ -741,14 +737,6 @@
                                   <w:szCs w:val="72"/>
                                 </w:rPr>
                                 <w:t>Installatie-procedure</w:t>
-                              </w:r>
-                              <w:r>
-                                <w:rPr>
-                                  <w:color w:val="FFFFFF" w:themeColor="background1"/>
-                                  <w:sz w:val="72"/>
-                                  <w:szCs w:val="72"/>
-                                </w:rPr>
-                                <w:t xml:space="preserve"> </w:t>
                               </w:r>
                             </w:p>
                           </w:sdtContent>
@@ -1161,11 +1149,11 @@
               </mc:Choice>
               <mc:Fallback>
                 <w:pict>
-                  <v:shapetype w14:anchorId="4366976B" id="_x0000_t202" coordsize="21600,21600" o:spt="202" path="m,l,21600r21600,l21600,xe">
+                  <v:shapetype w14:anchorId="0589BD3A" id="_x0000_t202" coordsize="21600,21600" o:spt="202" path="m,l,21600r21600,l21600,xe">
                     <v:stroke joinstyle="miter"/>
                     <v:path gradientshapeok="t" o:connecttype="rect"/>
                   </v:shapetype>
-                  <v:shape id="Tekstvak 2" o:spid="_x0000_s1032" type="#_x0000_t202" style="position:absolute;margin-left:326.1pt;margin-top:474.2pt;width:174.85pt;height:201.95pt;z-index:251676672;visibility:visible;mso-wrap-style:square;mso-width-percent:0;mso-height-percent:0;mso-wrap-distance-left:9pt;mso-wrap-distance-top:3.6pt;mso-wrap-distance-right:9pt;mso-wrap-distance-bottom:3.6pt;mso-position-horizontal:absolute;mso-position-horizontal-relative:text;mso-position-vertical:absolute;mso-position-vertical-relative:text;mso-width-percent:0;mso-height-percent:0;mso-width-relative:margin;mso-height-relative:margin;v-text-anchor:top" o:gfxdata="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" filled="f" stroked="f">
+                  <v:shape id="Tekstvak 2" o:spid="_x0000_s1033" type="#_x0000_t202" style="position:absolute;margin-left:326.1pt;margin-top:474.2pt;width:174.85pt;height:201.95pt;z-index:251676672;visibility:visible;mso-wrap-style:square;mso-width-percent:0;mso-height-percent:0;mso-wrap-distance-left:9pt;mso-wrap-distance-top:3.6pt;mso-wrap-distance-right:9pt;mso-wrap-distance-bottom:3.6pt;mso-position-horizontal:absolute;mso-position-horizontal-relative:text;mso-position-vertical:absolute;mso-position-vertical-relative:text;mso-width-percent:0;mso-height-percent:0;mso-width-relative:margin;mso-height-relative:margin;v-text-anchor:top" o:gfxdata="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" filled="f" stroked="f">
                     <v:textbox>
                       <w:txbxContent>
                         <w:p>
@@ -1198,8 +1186,6 @@
                             </w:rPr>
                             <w:t>Lupo</w:t>
                           </w:r>
-                          <w:bookmarkStart w:id="1" w:name="_GoBack"/>
-                          <w:bookmarkEnd w:id="1"/>
                         </w:p>
                         <w:p>
                           <w:pPr>
@@ -1213,8 +1199,17 @@
                               <w:color w:val="FFFFFF" w:themeColor="background1"/>
                               <w:sz w:val="36"/>
                             </w:rPr>
-                            <w:t>Nida Ilyas</w:t>
+                            <w:t xml:space="preserve">Nida </w:t>
                           </w:r>
+                          <w:proofErr w:type="spellStart"/>
+                          <w:r>
+                            <w:rPr>
+                              <w:color w:val="FFFFFF" w:themeColor="background1"/>
+                              <w:sz w:val="36"/>
+                            </w:rPr>
+                            <w:t>Ilyas</w:t>
+                          </w:r>
+                          <w:proofErr w:type="spellEnd"/>
                         </w:p>
                         <w:p>
                           <w:pPr>
@@ -1243,8 +1238,17 @@
                               <w:color w:val="FFFFFF" w:themeColor="background1"/>
                               <w:sz w:val="36"/>
                             </w:rPr>
-                            <w:t>Tim Van Den Bosh</w:t>
+                            <w:t xml:space="preserve">Tim Van Den </w:t>
                           </w:r>
+                          <w:proofErr w:type="spellStart"/>
+                          <w:r>
+                            <w:rPr>
+                              <w:color w:val="FFFFFF" w:themeColor="background1"/>
+                              <w:sz w:val="36"/>
+                            </w:rPr>
+                            <w:t>Bosh</w:t>
+                          </w:r>
+                          <w:proofErr w:type="spellEnd"/>
                         </w:p>
                         <w:p>
                           <w:pPr>
@@ -1258,8 +1262,17 @@
                               <w:color w:val="FFFFFF" w:themeColor="background1"/>
                               <w:sz w:val="36"/>
                             </w:rPr>
-                            <w:t>Britt Verschakelen</w:t>
+                            <w:t xml:space="preserve">Britt </w:t>
                           </w:r>
+                          <w:proofErr w:type="spellStart"/>
+                          <w:r>
+                            <w:rPr>
+                              <w:color w:val="FFFFFF" w:themeColor="background1"/>
+                              <w:sz w:val="36"/>
+                            </w:rPr>
+                            <w:t>Verschakelen</w:t>
+                          </w:r>
+                          <w:proofErr w:type="spellEnd"/>
                         </w:p>
                         <w:p/>
                       </w:txbxContent>
@@ -1281,8 +1294,6 @@
             <w:br w:type="page"/>
           </w:r>
         </w:p>
-        <w:bookmarkStart w:id="0" w:name="_GoBack" w:displacedByCustomXml="next"/>
-        <w:bookmarkEnd w:id="0" w:displacedByCustomXml="next"/>
       </w:sdtContent>
     </w:sdt>
     <w:p>
@@ -2034,10 +2045,10 @@
           <w:lang w:eastAsia="nl-BE"/>
         </w:rPr>
         <w:drawing>
-          <wp:inline distT="0" distB="0" distL="0" distR="0" wp14:anchorId="36F2759E" wp14:editId="7AFF53A2">
-            <wp:extent cx="5760720" cy="3661410"/>
+          <wp:inline distT="0" distB="0" distL="0" distR="0" wp14:anchorId="6A78FA83" wp14:editId="0F6BAEC1">
+            <wp:extent cx="5760720" cy="3627120"/>
             <wp:effectExtent l="0" t="0" r="0" b="0"/>
-            <wp:docPr id="12" name="Afbeelding 12"/>
+            <wp:docPr id="15" name="Afbeelding 15"/>
             <wp:cNvGraphicFramePr>
               <a:graphicFrameLocks xmlns:a="http://schemas.openxmlformats.org/drawingml/2006/main" noChangeAspect="1"/>
             </wp:cNvGraphicFramePr>
@@ -2057,7 +2068,7 @@
                   <pic:spPr>
                     <a:xfrm>
                       <a:off x="0" y="0"/>
-                      <a:ext cx="5760720" cy="3661410"/>
+                      <a:ext cx="5760720" cy="3627120"/>
                     </a:xfrm>
                     <a:prstGeom prst="rect">
                       <a:avLst/>
@@ -2069,6 +2080,8 @@
           </wp:inline>
         </w:drawing>
       </w:r>
+      <w:bookmarkStart w:id="0" w:name="_GoBack"/>
+      <w:bookmarkEnd w:id="0"/>
     </w:p>
     <w:p>
       <w:pPr>
@@ -4531,7 +4544,7 @@
 </file>
 
 <file path=customXml/itemProps2.xml><?xml version="1.0" encoding="utf-8"?>
-<ds:datastoreItem xmlns:ds="http://schemas.openxmlformats.org/officeDocument/2006/customXml" ds:itemID="{7D214535-CB59-4915-9BCE-EFDA30726BF5}">
+<ds:datastoreItem xmlns:ds="http://schemas.openxmlformats.org/officeDocument/2006/customXml" ds:itemID="{3B33DA7F-A9CC-4CDF-A308-32A89288EAC0}">
   <ds:schemaRefs>
     <ds:schemaRef ds:uri="http://schemas.openxmlformats.org/officeDocument/2006/bibliography"/>
   </ds:schemaRefs>

</xml_diff>